<commit_message>
updating Game Design Document
</commit_message>
<xml_diff>
--- a/GameDesignDocument.docx
+++ b/GameDesignDocument.docx
@@ -14,6 +14,67 @@
           <w:sz w:val="44"/>
         </w:rPr>
         <w:t>Basic Portal Game</w:t>
+      </w:r>
+    </w:p>
+    <w:p>
+      <w:pPr>
+        <w:jc w:val="center"/>
+        <w:rPr>
+          <w:sz w:val="44"/>
+        </w:rPr>
+      </w:pPr>
+    </w:p>
+    <w:p>
+      <w:pPr>
+        <w:rPr>
+          <w:sz w:val="44"/>
+        </w:rPr>
+      </w:pPr>
+      <w:r>
+        <w:rPr>
+          <w:sz w:val="44"/>
+        </w:rPr>
+        <w:t>A game were you can jump into a portal and come out another one. Based on portal the game. You’ll solve puzzles and get to the end</w:t>
+      </w:r>
+    </w:p>
+    <w:p>
+      <w:pPr>
+        <w:rPr>
+          <w:sz w:val="44"/>
+        </w:rPr>
+      </w:pPr>
+    </w:p>
+    <w:p>
+      <w:pPr>
+        <w:rPr>
+          <w:sz w:val="44"/>
+        </w:rPr>
+      </w:pPr>
+      <w:r>
+        <w:rPr>
+          <w:sz w:val="44"/>
+        </w:rPr>
+        <w:t>Complete all the puzzles to win. You die when you don’t complete the puzzle in time of you fall into a bottomless pit</w:t>
+      </w:r>
+    </w:p>
+    <w:p>
+      <w:pPr>
+        <w:rPr>
+          <w:sz w:val="44"/>
+        </w:rPr>
+      </w:pPr>
+    </w:p>
+    <w:p>
+      <w:pPr>
+        <w:rPr>
+          <w:sz w:val="44"/>
+        </w:rPr>
+      </w:pPr>
+      <w:r>
+        <w:rPr>
+          <w:sz w:val="44"/>
+        </w:rPr>
+        <w:t>In this early stage there will be no portal-gun-like device.;</w:t>
       </w:r>
       <w:bookmarkStart w:id="0" w:name="_GoBack"/>
       <w:bookmarkEnd w:id="0"/>

</xml_diff>